<commit_message>
Updated agenda. Added files from 2024 Strasbourg workshop.
</commit_message>
<xml_diff>
--- a/CE-QUAL-W2_2025_Workshop_Agenda.docx
+++ b/CE-QUAL-W2_2025_Workshop_Agenda.docx
@@ -737,7 +737,7 @@
           </w:tcPr>
           <w:p>
             <w:r>
-              <w:t>Hailie</w:t>
+              <w:t>Todd</w:t>
             </w:r>
           </w:p>
         </w:tc>
@@ -830,7 +830,7 @@
           </w:tcPr>
           <w:p>
             <w:r>
-              <w:t>Todd</w:t>
+              <w:t>Hailie</w:t>
             </w:r>
           </w:p>
         </w:tc>
@@ -1616,7 +1616,7 @@
           </w:tcPr>
           <w:p>
             <w:r>
-              <w:t>Hailie</w:t>
+              <w:t>Todd</w:t>
             </w:r>
           </w:p>
         </w:tc>
@@ -1669,7 +1669,7 @@
           </w:tcPr>
           <w:p>
             <w:r>
-              <w:t>Hailie</w:t>
+              <w:t>Todd</w:t>
             </w:r>
           </w:p>
         </w:tc>
@@ -3134,26 +3134,6 @@
 </file>
 
 <file path=customXml/item1.xml><?xml version="1.0" encoding="utf-8"?>
-<p:properties xmlns:p="http://schemas.microsoft.com/office/2006/metadata/properties" xmlns:xsi="http://www.w3.org/2001/XMLSchema-instance" xmlns:pc="http://schemas.microsoft.com/office/infopath/2007/PartnerControls">
-  <documentManagement>
-    <lcf76f155ced4ddcb4097134ff3c332f xmlns="83868113-c0a5-43de-a876-5fe4e9e92519">
-      <Terms xmlns="http://schemas.microsoft.com/office/infopath/2007/PartnerControls"/>
-    </lcf76f155ced4ddcb4097134ff3c332f>
-    <TaxCatchAll xmlns="33812d21-cc6d-40d3-8190-1784895c4f86" xsi:nil="true"/>
-  </documentManagement>
-</p:properties>
-</file>
-
-<file path=customXml/item2.xml><?xml version="1.0" encoding="utf-8"?>
-<?mso-contentType ?>
-<FormTemplates xmlns="http://schemas.microsoft.com/sharepoint/v3/contenttype/forms">
-  <Display>DocumentLibraryForm</Display>
-  <Edit>DocumentLibraryForm</Edit>
-  <New>DocumentLibraryForm</New>
-</FormTemplates>
-</file>
-
-<file path=customXml/item3.xml><?xml version="1.0" encoding="utf-8"?>
 <ct:contentTypeSchema xmlns:ct="http://schemas.microsoft.com/office/2006/metadata/contentType" xmlns:ma="http://schemas.microsoft.com/office/2006/metadata/properties/metaAttributes" ct:_="" ma:_="" ma:contentTypeName="Document" ma:contentTypeID="0x01010031AF2FAC55F63A40BD9EED0C36836299" ma:contentTypeVersion="11" ma:contentTypeDescription="Create a new document." ma:contentTypeScope="" ma:versionID="3728a24128c8d92f839bb13793558aed">
   <xsd:schema xmlns:xsd="http://www.w3.org/2001/XMLSchema" xmlns:xs="http://www.w3.org/2001/XMLSchema" xmlns:p="http://schemas.microsoft.com/office/2006/metadata/properties" xmlns:ns2="83868113-c0a5-43de-a876-5fe4e9e92519" xmlns:ns3="33812d21-cc6d-40d3-8190-1784895c4f86" targetNamespace="http://schemas.microsoft.com/office/2006/metadata/properties" ma:root="true" ma:fieldsID="b12b5e841fafb2392613c5d5cd91cc7a" ns2:_="" ns3:_="">
     <xsd:import namespace="83868113-c0a5-43de-a876-5fe4e9e92519"/>
@@ -3362,26 +3342,27 @@
 </ct:contentTypeSchema>
 </file>
 
-<file path=customXml/itemProps1.xml><?xml version="1.0" encoding="utf-8"?>
-<ds:datastoreItem xmlns:ds="http://schemas.openxmlformats.org/officeDocument/2006/customXml" ds:itemID="{22303886-FF65-4903-A3C4-61B528E5E548}">
-  <ds:schemaRefs>
-    <ds:schemaRef ds:uri="http://schemas.microsoft.com/office/2006/metadata/properties"/>
-    <ds:schemaRef ds:uri="http://schemas.microsoft.com/office/infopath/2007/PartnerControls"/>
-    <ds:schemaRef ds:uri="83868113-c0a5-43de-a876-5fe4e9e92519"/>
-    <ds:schemaRef ds:uri="33812d21-cc6d-40d3-8190-1784895c4f86"/>
-  </ds:schemaRefs>
-</ds:datastoreItem>
+<file path=customXml/item2.xml><?xml version="1.0" encoding="utf-8"?>
+<?mso-contentType ?>
+<FormTemplates xmlns="http://schemas.microsoft.com/sharepoint/v3/contenttype/forms">
+  <Display>DocumentLibraryForm</Display>
+  <Edit>DocumentLibraryForm</Edit>
+  <New>DocumentLibraryForm</New>
+</FormTemplates>
 </file>
 
-<file path=customXml/itemProps2.xml><?xml version="1.0" encoding="utf-8"?>
-<ds:datastoreItem xmlns:ds="http://schemas.openxmlformats.org/officeDocument/2006/customXml" ds:itemID="{C9271061-6286-435D-AAEB-1F7450D7C830}">
-  <ds:schemaRefs>
-    <ds:schemaRef ds:uri="http://schemas.microsoft.com/sharepoint/v3/contenttype/forms"/>
-  </ds:schemaRefs>
-</ds:datastoreItem>
+<file path=customXml/item3.xml><?xml version="1.0" encoding="utf-8"?>
+<p:properties xmlns:p="http://schemas.microsoft.com/office/2006/metadata/properties" xmlns:xsi="http://www.w3.org/2001/XMLSchema-instance" xmlns:pc="http://schemas.microsoft.com/office/infopath/2007/PartnerControls">
+  <documentManagement>
+    <lcf76f155ced4ddcb4097134ff3c332f xmlns="83868113-c0a5-43de-a876-5fe4e9e92519">
+      <Terms xmlns="http://schemas.microsoft.com/office/infopath/2007/PartnerControls"/>
+    </lcf76f155ced4ddcb4097134ff3c332f>
+    <TaxCatchAll xmlns="33812d21-cc6d-40d3-8190-1784895c4f86" xsi:nil="true"/>
+  </documentManagement>
+</p:properties>
 </file>
 
-<file path=customXml/itemProps3.xml><?xml version="1.0" encoding="utf-8"?>
+<file path=customXml/itemProps1.xml><?xml version="1.0" encoding="utf-8"?>
 <ds:datastoreItem xmlns:ds="http://schemas.openxmlformats.org/officeDocument/2006/customXml" ds:itemID="{36F830C5-8449-44A0-8F07-09D1FBC2EBFA}">
   <ds:schemaRefs>
     <ds:schemaRef ds:uri="http://schemas.microsoft.com/office/2006/metadata/contentType"/>
@@ -3398,4 +3379,23 @@
     <ds:schemaRef ds:uri="http://schemas.microsoft.com/internal/obd"/>
   </ds:schemaRefs>
 </ds:datastoreItem>
+</file>
+
+<file path=customXml/itemProps2.xml><?xml version="1.0" encoding="utf-8"?>
+<ds:datastoreItem xmlns:ds="http://schemas.openxmlformats.org/officeDocument/2006/customXml" ds:itemID="{C9271061-6286-435D-AAEB-1F7450D7C830}">
+  <ds:schemaRefs>
+    <ds:schemaRef ds:uri="http://schemas.microsoft.com/sharepoint/v3/contenttype/forms"/>
+  </ds:schemaRefs>
+</ds:datastoreItem>
+</file>
+
+<file path=customXml/itemProps3.xml><?xml version="1.0" encoding="utf-8"?>
+<ds:datastoreItem xmlns:ds="http://schemas.openxmlformats.org/officeDocument/2006/customXml" ds:itemID="{22303886-FF65-4903-A3C4-61B528E5E548}">
+  <ds:schemaRefs>
+    <ds:schemaRef ds:uri="http://schemas.microsoft.com/office/2006/metadata/properties"/>
+    <ds:schemaRef ds:uri="http://schemas.microsoft.com/office/infopath/2007/PartnerControls"/>
+    <ds:schemaRef ds:uri="83868113-c0a5-43de-a876-5fe4e9e92519"/>
+    <ds:schemaRef ds:uri="33812d21-cc6d-40d3-8190-1784895c4f86"/>
+  </ds:schemaRefs>
+</ds:datastoreItem>
 </file>
</xml_diff>

<commit_message>
updated announcement and agenda
</commit_message>
<xml_diff>
--- a/CE-QUAL-W2_2025_Workshop_Agenda.docx
+++ b/CE-QUAL-W2_2025_Workshop_Agenda.docx
@@ -1278,6 +1278,15 @@
               <w:lastRenderedPageBreak/>
               <w:t>Time</w:t>
             </w:r>
+            <w:r>
+              <w:rPr>
+                <w:b/>
+                <w:bCs/>
+                <w:sz w:val="28"/>
+                <w:szCs w:val="28"/>
+              </w:rPr>
+              <w:t xml:space="preserve"> (Pacific)</w:t>
+            </w:r>
           </w:p>
         </w:tc>
         <w:tc>
@@ -1676,59 +1685,6 @@
       </w:tr>
       <w:tr>
         <w:trPr>
-          <w:trHeight w:val="530"/>
-        </w:trPr>
-        <w:tc>
-          <w:tcPr>
-            <w:tcW w:w="1025" w:type="dxa"/>
-            <w:shd w:val="clear" w:color="auto" w:fill="D0CECE" w:themeFill="background2" w:themeFillShade="E6"/>
-            <w:hideMark/>
-          </w:tcPr>
-          <w:p>
-            <w:r>
-              <w:t>11:40</w:t>
-            </w:r>
-          </w:p>
-        </w:tc>
-        <w:tc>
-          <w:tcPr>
-            <w:tcW w:w="1235" w:type="dxa"/>
-            <w:shd w:val="clear" w:color="auto" w:fill="D0CECE" w:themeFill="background2" w:themeFillShade="E6"/>
-            <w:hideMark/>
-          </w:tcPr>
-          <w:p>
-            <w:r>
-              <w:t>13:00</w:t>
-            </w:r>
-          </w:p>
-        </w:tc>
-        <w:tc>
-          <w:tcPr>
-            <w:tcW w:w="5895" w:type="dxa"/>
-            <w:shd w:val="clear" w:color="auto" w:fill="BDD6EE" w:themeFill="accent5" w:themeFillTint="66"/>
-            <w:hideMark/>
-          </w:tcPr>
-          <w:p>
-            <w:r>
-              <w:t>2.05 Lecture - Dissolved Oxygen</w:t>
-            </w:r>
-          </w:p>
-        </w:tc>
-        <w:tc>
-          <w:tcPr>
-            <w:tcW w:w="1290" w:type="dxa"/>
-            <w:shd w:val="clear" w:color="auto" w:fill="BDD6EE" w:themeFill="accent5" w:themeFillTint="66"/>
-            <w:hideMark/>
-          </w:tcPr>
-          <w:p>
-            <w:r>
-              <w:t>Hailie</w:t>
-            </w:r>
-          </w:p>
-        </w:tc>
-      </w:tr>
-      <w:tr>
-        <w:trPr>
           <w:trHeight w:val="458"/>
         </w:trPr>
         <w:tc>
@@ -1738,7 +1694,19 @@
           </w:tcPr>
           <w:p>
             <w:r>
-              <w:t>13:00</w:t>
+              <w:t>1</w:t>
+            </w:r>
+            <w:r>
+              <w:t>1</w:t>
+            </w:r>
+            <w:r>
+              <w:t>:</w:t>
+            </w:r>
+            <w:r>
+              <w:t>4</w:t>
+            </w:r>
+            <w:r>
+              <w:t>0</w:t>
             </w:r>
           </w:p>
         </w:tc>
@@ -1749,7 +1717,13 @@
           </w:tcPr>
           <w:p>
             <w:r>
-              <w:t>13:30</w:t>
+              <w:t>13</w:t>
+            </w:r>
+            <w:r>
+              <w:t>:</w:t>
+            </w:r>
+            <w:r>
+              <w:t>00</w:t>
             </w:r>
           </w:p>
         </w:tc>
@@ -1779,7 +1753,16 @@
           </w:tcPr>
           <w:p>
             <w:r>
-              <w:t>13:30</w:t>
+              <w:t>1</w:t>
+            </w:r>
+            <w:r>
+              <w:t>3</w:t>
+            </w:r>
+            <w:r>
+              <w:t>:</w:t>
+            </w:r>
+            <w:r>
+              <w:t>00</w:t>
             </w:r>
           </w:p>
         </w:tc>
@@ -1791,26 +1774,32 @@
           </w:tcPr>
           <w:p>
             <w:r>
-              <w:t>14:00</w:t>
+              <w:t>13:</w:t>
+            </w:r>
+            <w:r>
+              <w:t>3</w:t>
+            </w:r>
+            <w:r>
+              <w:t>0</w:t>
             </w:r>
           </w:p>
         </w:tc>
         <w:tc>
           <w:tcPr>
             <w:tcW w:w="5895" w:type="dxa"/>
-            <w:shd w:val="clear" w:color="auto" w:fill="BA8FFF"/>
-            <w:hideMark/>
-          </w:tcPr>
-          <w:p>
-            <w:r>
-              <w:t>2.06 Workshop - Dissolved Oxygen</w:t>
+            <w:shd w:val="clear" w:color="auto" w:fill="BDD6EE" w:themeFill="accent5" w:themeFillTint="66"/>
+            <w:hideMark/>
+          </w:tcPr>
+          <w:p>
+            <w:r>
+              <w:t>2.05 Lecture - Dissolved Oxygen</w:t>
             </w:r>
           </w:p>
         </w:tc>
         <w:tc>
           <w:tcPr>
             <w:tcW w:w="1290" w:type="dxa"/>
-            <w:shd w:val="clear" w:color="auto" w:fill="BA8FFF"/>
+            <w:shd w:val="clear" w:color="auto" w:fill="BDD6EE" w:themeFill="accent5" w:themeFillTint="66"/>
             <w:hideMark/>
           </w:tcPr>
           <w:p>
@@ -1832,19 +1821,75 @@
           </w:tcPr>
           <w:p>
             <w:r>
+              <w:t>13:30</w:t>
+            </w:r>
+          </w:p>
+        </w:tc>
+        <w:tc>
+          <w:tcPr>
+            <w:tcW w:w="1235" w:type="dxa"/>
+            <w:shd w:val="clear" w:color="auto" w:fill="D0CECE" w:themeFill="background2" w:themeFillShade="E6"/>
+            <w:hideMark/>
+          </w:tcPr>
+          <w:p>
+            <w:r>
               <w:t>14:00</w:t>
             </w:r>
           </w:p>
         </w:tc>
         <w:tc>
           <w:tcPr>
+            <w:tcW w:w="5895" w:type="dxa"/>
+            <w:shd w:val="clear" w:color="auto" w:fill="BA8FFF"/>
+            <w:hideMark/>
+          </w:tcPr>
+          <w:p>
+            <w:r>
+              <w:t>2.06 Workshop - Dissolved Oxygen</w:t>
+            </w:r>
+          </w:p>
+        </w:tc>
+        <w:tc>
+          <w:tcPr>
+            <w:tcW w:w="1290" w:type="dxa"/>
+            <w:shd w:val="clear" w:color="auto" w:fill="BA8FFF"/>
+            <w:hideMark/>
+          </w:tcPr>
+          <w:p>
+            <w:r>
+              <w:t>Hailie</w:t>
+            </w:r>
+          </w:p>
+        </w:tc>
+      </w:tr>
+      <w:tr>
+        <w:trPr>
+          <w:trHeight w:val="530"/>
+        </w:trPr>
+        <w:tc>
+          <w:tcPr>
+            <w:tcW w:w="1025" w:type="dxa"/>
+            <w:shd w:val="clear" w:color="auto" w:fill="D0CECE" w:themeFill="background2" w:themeFillShade="E6"/>
+            <w:hideMark/>
+          </w:tcPr>
+          <w:p>
+            <w:r>
+              <w:t>14:00</w:t>
+            </w:r>
+          </w:p>
+        </w:tc>
+        <w:tc>
+          <w:tcPr>
             <w:tcW w:w="1235" w:type="dxa"/>
             <w:shd w:val="clear" w:color="auto" w:fill="D0CECE" w:themeFill="background2" w:themeFillShade="E6"/>
             <w:hideMark/>
           </w:tcPr>
           <w:p>
             <w:r>
-              <w:t>14:10</w:t>
+              <w:t>14:</w:t>
+            </w:r>
+            <w:r>
+              <w:t>20</w:t>
             </w:r>
           </w:p>
         </w:tc>
@@ -1856,7 +1901,16 @@
           </w:tcPr>
           <w:p>
             <w:r>
-              <w:t>2.07 Lecture - Total Dissolved Gas</w:t>
+              <w:t xml:space="preserve">2.07 Lecture </w:t>
+            </w:r>
+            <w:r>
+              <w:t>–</w:t>
+            </w:r>
+            <w:r>
+              <w:t xml:space="preserve"> </w:t>
+            </w:r>
+            <w:r>
+              <w:t>Harmful Algal Bloom Modeling</w:t>
             </w:r>
           </w:p>
         </w:tc>
@@ -1885,7 +1939,10 @@
           </w:tcPr>
           <w:p>
             <w:r>
-              <w:t>14:10</w:t>
+              <w:t>14:</w:t>
+            </w:r>
+            <w:r>
+              <w:t>20</w:t>
             </w:r>
           </w:p>
         </w:tc>
@@ -1897,7 +1954,10 @@
           </w:tcPr>
           <w:p>
             <w:r>
-              <w:t>14:40</w:t>
+              <w:t>14:</w:t>
+            </w:r>
+            <w:r>
+              <w:t>50</w:t>
             </w:r>
           </w:p>
         </w:tc>
@@ -1909,7 +1969,16 @@
           </w:tcPr>
           <w:p>
             <w:r>
-              <w:t>2.08 Workshop - Total Dissolved Gas</w:t>
+              <w:t xml:space="preserve">2.08 Workshop </w:t>
+            </w:r>
+            <w:r>
+              <w:t>–</w:t>
+            </w:r>
+            <w:r>
+              <w:t xml:space="preserve"> </w:t>
+            </w:r>
+            <w:r>
+              <w:t>Harmful Algal Bloom Modeling</w:t>
             </w:r>
           </w:p>
         </w:tc>
@@ -1937,7 +2006,10 @@
           </w:tcPr>
           <w:p>
             <w:r>
-              <w:t>14:40</w:t>
+              <w:t>14:</w:t>
+            </w:r>
+            <w:r>
+              <w:t>50</w:t>
             </w:r>
           </w:p>
         </w:tc>
@@ -2096,7 +2168,10 @@
           </w:tcPr>
           <w:p>
             <w:r>
-              <w:t>16:20</w:t>
+              <w:t>16:</w:t>
+            </w:r>
+            <w:r>
+              <w:t>30</w:t>
             </w:r>
           </w:p>
         </w:tc>
@@ -2137,7 +2212,10 @@
           </w:tcPr>
           <w:p>
             <w:r>
-              <w:t>16:20</w:t>
+              <w:t>16:</w:t>
+            </w:r>
+            <w:r>
+              <w:t>30</w:t>
             </w:r>
           </w:p>
         </w:tc>
@@ -3134,6 +3212,26 @@
 </file>
 
 <file path=customXml/item1.xml><?xml version="1.0" encoding="utf-8"?>
+<?mso-contentType ?>
+<FormTemplates xmlns="http://schemas.microsoft.com/sharepoint/v3/contenttype/forms">
+  <Display>DocumentLibraryForm</Display>
+  <Edit>DocumentLibraryForm</Edit>
+  <New>DocumentLibraryForm</New>
+</FormTemplates>
+</file>
+
+<file path=customXml/item2.xml><?xml version="1.0" encoding="utf-8"?>
+<p:properties xmlns:p="http://schemas.microsoft.com/office/2006/metadata/properties" xmlns:xsi="http://www.w3.org/2001/XMLSchema-instance" xmlns:pc="http://schemas.microsoft.com/office/infopath/2007/PartnerControls">
+  <documentManagement>
+    <lcf76f155ced4ddcb4097134ff3c332f xmlns="83868113-c0a5-43de-a876-5fe4e9e92519">
+      <Terms xmlns="http://schemas.microsoft.com/office/infopath/2007/PartnerControls"/>
+    </lcf76f155ced4ddcb4097134ff3c332f>
+    <TaxCatchAll xmlns="33812d21-cc6d-40d3-8190-1784895c4f86" xsi:nil="true"/>
+  </documentManagement>
+</p:properties>
+</file>
+
+<file path=customXml/item3.xml><?xml version="1.0" encoding="utf-8"?>
 <ct:contentTypeSchema xmlns:ct="http://schemas.microsoft.com/office/2006/metadata/contentType" xmlns:ma="http://schemas.microsoft.com/office/2006/metadata/properties/metaAttributes" ct:_="" ma:_="" ma:contentTypeName="Document" ma:contentTypeID="0x01010031AF2FAC55F63A40BD9EED0C36836299" ma:contentTypeVersion="11" ma:contentTypeDescription="Create a new document." ma:contentTypeScope="" ma:versionID="3728a24128c8d92f839bb13793558aed">
   <xsd:schema xmlns:xsd="http://www.w3.org/2001/XMLSchema" xmlns:xs="http://www.w3.org/2001/XMLSchema" xmlns:p="http://schemas.microsoft.com/office/2006/metadata/properties" xmlns:ns2="83868113-c0a5-43de-a876-5fe4e9e92519" xmlns:ns3="33812d21-cc6d-40d3-8190-1784895c4f86" targetNamespace="http://schemas.microsoft.com/office/2006/metadata/properties" ma:root="true" ma:fieldsID="b12b5e841fafb2392613c5d5cd91cc7a" ns2:_="" ns3:_="">
     <xsd:import namespace="83868113-c0a5-43de-a876-5fe4e9e92519"/>
@@ -3342,27 +3440,26 @@
 </ct:contentTypeSchema>
 </file>
 
-<file path=customXml/item2.xml><?xml version="1.0" encoding="utf-8"?>
-<?mso-contentType ?>
-<FormTemplates xmlns="http://schemas.microsoft.com/sharepoint/v3/contenttype/forms">
-  <Display>DocumentLibraryForm</Display>
-  <Edit>DocumentLibraryForm</Edit>
-  <New>DocumentLibraryForm</New>
-</FormTemplates>
+<file path=customXml/itemProps1.xml><?xml version="1.0" encoding="utf-8"?>
+<ds:datastoreItem xmlns:ds="http://schemas.openxmlformats.org/officeDocument/2006/customXml" ds:itemID="{C9271061-6286-435D-AAEB-1F7450D7C830}">
+  <ds:schemaRefs>
+    <ds:schemaRef ds:uri="http://schemas.microsoft.com/sharepoint/v3/contenttype/forms"/>
+  </ds:schemaRefs>
+</ds:datastoreItem>
 </file>
 
-<file path=customXml/item3.xml><?xml version="1.0" encoding="utf-8"?>
-<p:properties xmlns:p="http://schemas.microsoft.com/office/2006/metadata/properties" xmlns:xsi="http://www.w3.org/2001/XMLSchema-instance" xmlns:pc="http://schemas.microsoft.com/office/infopath/2007/PartnerControls">
-  <documentManagement>
-    <lcf76f155ced4ddcb4097134ff3c332f xmlns="83868113-c0a5-43de-a876-5fe4e9e92519">
-      <Terms xmlns="http://schemas.microsoft.com/office/infopath/2007/PartnerControls"/>
-    </lcf76f155ced4ddcb4097134ff3c332f>
-    <TaxCatchAll xmlns="33812d21-cc6d-40d3-8190-1784895c4f86" xsi:nil="true"/>
-  </documentManagement>
-</p:properties>
+<file path=customXml/itemProps2.xml><?xml version="1.0" encoding="utf-8"?>
+<ds:datastoreItem xmlns:ds="http://schemas.openxmlformats.org/officeDocument/2006/customXml" ds:itemID="{22303886-FF65-4903-A3C4-61B528E5E548}">
+  <ds:schemaRefs>
+    <ds:schemaRef ds:uri="http://schemas.microsoft.com/office/2006/metadata/properties"/>
+    <ds:schemaRef ds:uri="http://schemas.microsoft.com/office/infopath/2007/PartnerControls"/>
+    <ds:schemaRef ds:uri="83868113-c0a5-43de-a876-5fe4e9e92519"/>
+    <ds:schemaRef ds:uri="33812d21-cc6d-40d3-8190-1784895c4f86"/>
+  </ds:schemaRefs>
+</ds:datastoreItem>
 </file>
 
-<file path=customXml/itemProps1.xml><?xml version="1.0" encoding="utf-8"?>
+<file path=customXml/itemProps3.xml><?xml version="1.0" encoding="utf-8"?>
 <ds:datastoreItem xmlns:ds="http://schemas.openxmlformats.org/officeDocument/2006/customXml" ds:itemID="{36F830C5-8449-44A0-8F07-09D1FBC2EBFA}">
   <ds:schemaRefs>
     <ds:schemaRef ds:uri="http://schemas.microsoft.com/office/2006/metadata/contentType"/>
@@ -3379,23 +3476,4 @@
     <ds:schemaRef ds:uri="http://schemas.microsoft.com/internal/obd"/>
   </ds:schemaRefs>
 </ds:datastoreItem>
-</file>
-
-<file path=customXml/itemProps2.xml><?xml version="1.0" encoding="utf-8"?>
-<ds:datastoreItem xmlns:ds="http://schemas.openxmlformats.org/officeDocument/2006/customXml" ds:itemID="{C9271061-6286-435D-AAEB-1F7450D7C830}">
-  <ds:schemaRefs>
-    <ds:schemaRef ds:uri="http://schemas.microsoft.com/sharepoint/v3/contenttype/forms"/>
-  </ds:schemaRefs>
-</ds:datastoreItem>
-</file>
-
-<file path=customXml/itemProps3.xml><?xml version="1.0" encoding="utf-8"?>
-<ds:datastoreItem xmlns:ds="http://schemas.openxmlformats.org/officeDocument/2006/customXml" ds:itemID="{22303886-FF65-4903-A3C4-61B528E5E548}">
-  <ds:schemaRefs>
-    <ds:schemaRef ds:uri="http://schemas.microsoft.com/office/2006/metadata/properties"/>
-    <ds:schemaRef ds:uri="http://schemas.microsoft.com/office/infopath/2007/PartnerControls"/>
-    <ds:schemaRef ds:uri="83868113-c0a5-43de-a876-5fe4e9e92519"/>
-    <ds:schemaRef ds:uri="33812d21-cc6d-40d3-8190-1784895c4f86"/>
-  </ds:schemaRefs>
-</ds:datastoreItem>
 </file>
</xml_diff>